<commit_message>
report and update code
</commit_message>
<xml_diff>
--- a/Reports/Model Report.docx
+++ b/Reports/Model Report.docx
@@ -128,6 +128,8 @@
       <w:r>
         <w:t xml:space="preserve"> this is the approach I took for this exercise.</w:t>
       </w:r>
+      <w:bookmarkStart w:id="0" w:name="_GoBack"/>
+      <w:bookmarkEnd w:id="0"/>
     </w:p>
     <w:p>
       <w:pPr>
@@ -260,13 +262,7 @@
           <w:rPr>
             <w:rStyle w:val="Hyperlink"/>
           </w:rPr>
-          <w:t>https://github.com/kpe/bert-for-tf2/blob/master/examples/gpu_movie_reviews.ipyn</w:t>
-        </w:r>
-        <w:r>
-          <w:rPr>
-            <w:rStyle w:val="Hyperlink"/>
-          </w:rPr>
-          <w:t>b</w:t>
+          <w:t>https://github.com/kpe/bert-for-tf2/blob/master/examples/gpu_movie_reviews.ipynb</w:t>
         </w:r>
       </w:hyperlink>
       <w:r>
@@ -302,9 +298,9 @@
           <w:noProof/>
         </w:rPr>
         <w:drawing>
-          <wp:inline distT="0" distB="0" distL="0" distR="0" wp14:anchorId="7CEF1D5F" wp14:editId="7C46C7A9">
-            <wp:extent cx="5636619" cy="3448430"/>
-            <wp:effectExtent l="0" t="0" r="2540" b="0"/>
+          <wp:inline distT="0" distB="0" distL="0" distR="0" wp14:anchorId="7CEF1D5F" wp14:editId="4DA788E3">
+            <wp:extent cx="5400136" cy="3303752"/>
+            <wp:effectExtent l="0" t="0" r="0" b="0"/>
             <wp:docPr id="3" name="Picture 3"/>
             <wp:cNvGraphicFramePr>
               <a:graphicFrameLocks xmlns:a="http://schemas.openxmlformats.org/drawingml/2006/main" noChangeAspect="1"/>
@@ -325,7 +321,7 @@
                   <pic:spPr>
                     <a:xfrm>
                       <a:off x="0" y="0"/>
-                      <a:ext cx="5652978" cy="3458438"/>
+                      <a:ext cx="5427658" cy="3320589"/>
                     </a:xfrm>
                     <a:prstGeom prst="rect">
                       <a:avLst/>
@@ -390,7 +386,17 @@
         <w:t xml:space="preserve"> 2e-5</w:t>
       </w:r>
       <w:r>
-        <w:t xml:space="preserve"> to minimise Categorical Cross-Entropy. </w:t>
+        <w:t xml:space="preserve"> to minimise </w:t>
+      </w:r>
+      <w:r>
+        <w:rPr>
+          <w:i/>
+          <w:iCs/>
+        </w:rPr>
+        <w:t>Categorical Cross-Entropy</w:t>
+      </w:r>
+      <w:r>
+        <w:t xml:space="preserve">. </w:t>
       </w:r>
       <w:r>
         <w:t>I also</w:t>
@@ -408,24 +414,15 @@
         <w:t xml:space="preserve"> 32. Finally the paper recommends </w:t>
       </w:r>
       <w:r>
-        <w:t xml:space="preserve">training for just 2, 3 or 4 epochs, however I achieved </w:t>
-      </w:r>
-      <w:r>
-        <w:t>better results</w:t>
-      </w:r>
-      <w:r>
-        <w:t xml:space="preserve"> by</w:t>
-      </w:r>
-      <w:r>
-        <w:t xml:space="preserve"> training for up to 10 epochs.</w:t>
+        <w:t xml:space="preserve">training for just 2, 3 or 4 epochs, </w:t>
+      </w:r>
+      <w:r>
+        <w:t>I implemented early stopping on the minimum value the validation loss, which occurred at epoch 5.</w:t>
       </w:r>
     </w:p>
     <w:p>
       <w:r>
-        <w:t xml:space="preserve">During training, </w:t>
-      </w:r>
-      <w:r>
-        <w:t xml:space="preserve">25% of the </w:t>
+        <w:t xml:space="preserve">During training, 25% of the </w:t>
       </w:r>
       <w:r>
         <w:rPr>
@@ -438,7 +435,7 @@
         <w:t xml:space="preserve"> data was held out for validation </w:t>
       </w:r>
       <w:r>
-        <w:t>purposes</w:t>
+        <w:t>and early-stopping</w:t>
       </w:r>
       <w:r>
         <w:t xml:space="preserve">. From the charts and output </w:t>
@@ -453,37 +450,17 @@
         <w:t xml:space="preserve">the </w:t>
       </w:r>
       <w:r>
-        <w:t>validation precision and recall are essentially decreasing and increasing respectively along with number of epochs</w:t>
-      </w:r>
-      <w:r>
-        <w:t>, the task</w:t>
-      </w:r>
-      <w:r>
-        <w:t xml:space="preserve"> therefore</w:t>
-      </w:r>
-      <w:r>
-        <w:t xml:space="preserve"> being then to find the </w:t>
-      </w:r>
-      <w:r>
-        <w:t>epochs</w:t>
-      </w:r>
-      <w:r>
-        <w:t xml:space="preserve"> which maximise f1-score.</w:t>
-      </w:r>
-      <w:r>
-        <w:t xml:space="preserve"> After 4 epochs</w:t>
-      </w:r>
-      <w:r>
-        <w:t xml:space="preserve"> </w:t>
-      </w:r>
-      <w:r>
-        <w:t>the recall on the validation set is only 38.46%, however at epoch 10 the validation precision and recall are 58.10% and 55.29%.</w:t>
+        <w:t xml:space="preserve">validation precision and recall essentially </w:t>
+      </w:r>
+      <w:r>
+        <w:t>level out after a number of epoch. The validation loss function, categorical cross-entropy, decreases to a minimum at epoch 5 and increases thereafter while training loss continues to decrease, suggesting that after epoch 5 the model is overfitting to the training data.</w:t>
       </w:r>
     </w:p>
     <w:tbl>
       <w:tblPr>
         <w:tblStyle w:val="TableGrid"/>
-        <w:tblW w:w="0" w:type="auto"/>
+        <w:tblW w:w="11128" w:type="dxa"/>
+        <w:tblInd w:w="-284" w:type="dxa"/>
         <w:tblBorders>
           <w:top w:val="none" w:sz="0" w:space="0" w:color="auto"/>
           <w:left w:val="none" w:sz="0" w:space="0" w:color="auto"/>
@@ -495,28 +472,31 @@
         <w:tblLook w:val="04A0" w:firstRow="1" w:lastRow="0" w:firstColumn="1" w:lastColumn="0" w:noHBand="0" w:noVBand="1"/>
       </w:tblPr>
       <w:tblGrid>
-        <w:gridCol w:w="5228"/>
-        <w:gridCol w:w="5228"/>
+        <w:gridCol w:w="3756"/>
+        <w:gridCol w:w="3726"/>
+        <w:gridCol w:w="3756"/>
       </w:tblGrid>
       <w:tr>
         <w:trPr>
-          <w:trHeight w:val="3388"/>
+          <w:trHeight w:val="2616"/>
         </w:trPr>
         <w:tc>
           <w:tcPr>
-            <w:tcW w:w="5228" w:type="dxa"/>
+            <w:tcW w:w="3719" w:type="dxa"/>
           </w:tcPr>
           <w:p>
+            <w:pPr>
+              <w:jc w:val="right"/>
+            </w:pPr>
             <w:r>
               <w:rPr>
                 <w:noProof/>
               </w:rPr>
-              <w:lastRenderedPageBreak/>
               <w:drawing>
-                <wp:inline distT="0" distB="0" distL="0" distR="0" wp14:anchorId="10918908" wp14:editId="345C763A">
-                  <wp:extent cx="3105510" cy="2056896"/>
-                  <wp:effectExtent l="0" t="0" r="0" b="635"/>
-                  <wp:docPr id="1" name="Picture 1"/>
+                <wp:inline distT="0" distB="0" distL="0" distR="0" wp14:anchorId="0F757B2F" wp14:editId="360409EC">
+                  <wp:extent cx="2244571" cy="1492370"/>
+                  <wp:effectExtent l="0" t="0" r="3810" b="0"/>
+                  <wp:docPr id="10" name="Picture 10"/>
                   <wp:cNvGraphicFramePr>
                     <a:graphicFrameLocks xmlns:a="http://schemas.openxmlformats.org/drawingml/2006/main" noChangeAspect="1"/>
                   </wp:cNvGraphicFramePr>
@@ -536,7 +516,7 @@
                         <pic:spPr>
                           <a:xfrm>
                             <a:off x="0" y="0"/>
-                            <a:ext cx="3125249" cy="2069970"/>
+                            <a:ext cx="2285830" cy="1519802"/>
                           </a:xfrm>
                           <a:prstGeom prst="rect">
                             <a:avLst/>
@@ -552,18 +532,24 @@
         </w:tc>
         <w:tc>
           <w:tcPr>
-            <w:tcW w:w="5228" w:type="dxa"/>
+            <w:tcW w:w="3690" w:type="dxa"/>
           </w:tcPr>
           <w:p>
+            <w:pPr>
+              <w:jc w:val="center"/>
+              <w:rPr>
+                <w:noProof/>
+              </w:rPr>
+            </w:pPr>
             <w:r>
               <w:rPr>
                 <w:noProof/>
               </w:rPr>
               <w:drawing>
-                <wp:inline distT="0" distB="0" distL="0" distR="0" wp14:anchorId="6DA63DC2" wp14:editId="7057EACB">
-                  <wp:extent cx="3016871" cy="2027208"/>
-                  <wp:effectExtent l="0" t="0" r="0" b="0"/>
-                  <wp:docPr id="16" name="Picture 16"/>
+                <wp:inline distT="0" distB="0" distL="0" distR="0" wp14:anchorId="18421A81" wp14:editId="255E770C">
+                  <wp:extent cx="2226302" cy="1561381"/>
+                  <wp:effectExtent l="0" t="0" r="3175" b="1270"/>
+                  <wp:docPr id="1" name="Picture 1"/>
                   <wp:cNvGraphicFramePr>
                     <a:graphicFrameLocks xmlns:a="http://schemas.openxmlformats.org/drawingml/2006/main" noChangeAspect="1"/>
                   </wp:cNvGraphicFramePr>
@@ -583,7 +569,54 @@
                         <pic:spPr>
                           <a:xfrm>
                             <a:off x="0" y="0"/>
-                            <a:ext cx="3077266" cy="2067791"/>
+                            <a:ext cx="2303144" cy="1615273"/>
+                          </a:xfrm>
+                          <a:prstGeom prst="rect">
+                            <a:avLst/>
+                          </a:prstGeom>
+                        </pic:spPr>
+                      </pic:pic>
+                    </a:graphicData>
+                  </a:graphic>
+                </wp:inline>
+              </w:drawing>
+            </w:r>
+          </w:p>
+        </w:tc>
+        <w:tc>
+          <w:tcPr>
+            <w:tcW w:w="3719" w:type="dxa"/>
+          </w:tcPr>
+          <w:p>
+            <w:r>
+              <w:rPr>
+                <w:noProof/>
+              </w:rPr>
+              <w:drawing>
+                <wp:inline distT="0" distB="0" distL="0" distR="0" wp14:anchorId="0CEEEC4E" wp14:editId="54CD3A89">
+                  <wp:extent cx="2244626" cy="1518249"/>
+                  <wp:effectExtent l="0" t="0" r="3810" b="6350"/>
+                  <wp:docPr id="2" name="Picture 2"/>
+                  <wp:cNvGraphicFramePr>
+                    <a:graphicFrameLocks xmlns:a="http://schemas.openxmlformats.org/drawingml/2006/main" noChangeAspect="1"/>
+                  </wp:cNvGraphicFramePr>
+                  <a:graphic xmlns:a="http://schemas.openxmlformats.org/drawingml/2006/main">
+                    <a:graphicData uri="http://schemas.openxmlformats.org/drawingml/2006/picture">
+                      <pic:pic xmlns:pic="http://schemas.openxmlformats.org/drawingml/2006/picture">
+                        <pic:nvPicPr>
+                          <pic:cNvPr id="1" name=""/>
+                          <pic:cNvPicPr/>
+                        </pic:nvPicPr>
+                        <pic:blipFill>
+                          <a:blip r:embed="rId14"/>
+                          <a:stretch>
+                            <a:fillRect/>
+                          </a:stretch>
+                        </pic:blipFill>
+                        <pic:spPr>
+                          <a:xfrm>
+                            <a:off x="0" y="0"/>
+                            <a:ext cx="2287760" cy="1547425"/>
                           </a:xfrm>
                           <a:prstGeom prst="rect">
                             <a:avLst/>
@@ -615,71 +648,28 @@
         <w:tblLook w:val="04A0" w:firstRow="1" w:lastRow="0" w:firstColumn="1" w:lastColumn="0" w:noHBand="0" w:noVBand="1"/>
       </w:tblPr>
       <w:tblGrid>
-        <w:gridCol w:w="4430"/>
-        <w:gridCol w:w="6036"/>
+        <w:gridCol w:w="3828"/>
+        <w:gridCol w:w="6638"/>
       </w:tblGrid>
       <w:tr>
         <w:tc>
           <w:tcPr>
-            <w:tcW w:w="4430" w:type="dxa"/>
+            <w:tcW w:w="3828" w:type="dxa"/>
           </w:tcPr>
           <w:p>
+            <w:pPr>
+              <w:jc w:val="right"/>
+            </w:pPr>
             <w:r>
               <w:rPr>
                 <w:noProof/>
               </w:rPr>
+              <w:lastRenderedPageBreak/>
               <w:drawing>
-                <wp:inline distT="0" distB="0" distL="0" distR="0" wp14:anchorId="5ADEF294" wp14:editId="067A0A08">
-                  <wp:extent cx="2643503" cy="2907030"/>
-                  <wp:effectExtent l="0" t="0" r="5080" b="7620"/>
+                <wp:inline distT="0" distB="0" distL="0" distR="0" wp14:anchorId="5ADEF294" wp14:editId="4B9F3731">
+                  <wp:extent cx="1600261" cy="1759789"/>
+                  <wp:effectExtent l="0" t="0" r="0" b="0"/>
                   <wp:docPr id="17" name="Picture 17"/>
-                  <wp:cNvGraphicFramePr>
-                    <a:graphicFrameLocks xmlns:a="http://schemas.openxmlformats.org/drawingml/2006/main" noChangeAspect="1"/>
-                  </wp:cNvGraphicFramePr>
-                  <a:graphic xmlns:a="http://schemas.openxmlformats.org/drawingml/2006/main">
-                    <a:graphicData uri="http://schemas.openxmlformats.org/drawingml/2006/picture">
-                      <pic:pic xmlns:pic="http://schemas.openxmlformats.org/drawingml/2006/picture">
-                        <pic:nvPicPr>
-                          <pic:cNvPr id="1" name=""/>
-                          <pic:cNvPicPr/>
-                        </pic:nvPicPr>
-                        <pic:blipFill>
-                          <a:blip r:embed="rId14"/>
-                          <a:stretch>
-                            <a:fillRect/>
-                          </a:stretch>
-                        </pic:blipFill>
-                        <pic:spPr>
-                          <a:xfrm>
-                            <a:off x="0" y="0"/>
-                            <a:ext cx="2663604" cy="2929135"/>
-                          </a:xfrm>
-                          <a:prstGeom prst="rect">
-                            <a:avLst/>
-                          </a:prstGeom>
-                        </pic:spPr>
-                      </pic:pic>
-                    </a:graphicData>
-                  </a:graphic>
-                </wp:inline>
-              </w:drawing>
-            </w:r>
-          </w:p>
-        </w:tc>
-        <w:tc>
-          <w:tcPr>
-            <w:tcW w:w="6036" w:type="dxa"/>
-          </w:tcPr>
-          <w:p>
-            <w:r>
-              <w:rPr>
-                <w:noProof/>
-              </w:rPr>
-              <w:drawing>
-                <wp:inline distT="0" distB="0" distL="0" distR="0" wp14:anchorId="2E7807A4" wp14:editId="226ED433">
-                  <wp:extent cx="2765312" cy="2881223"/>
-                  <wp:effectExtent l="0" t="0" r="0" b="0"/>
-                  <wp:docPr id="18" name="Picture 18"/>
                   <wp:cNvGraphicFramePr>
                     <a:graphicFrameLocks xmlns:a="http://schemas.openxmlformats.org/drawingml/2006/main" noChangeAspect="1"/>
                   </wp:cNvGraphicFramePr>
@@ -699,7 +689,130 @@
                         <pic:spPr>
                           <a:xfrm>
                             <a:off x="0" y="0"/>
-                            <a:ext cx="2782876" cy="2899524"/>
+                            <a:ext cx="1628542" cy="1790890"/>
+                          </a:xfrm>
+                          <a:prstGeom prst="rect">
+                            <a:avLst/>
+                          </a:prstGeom>
+                        </pic:spPr>
+                      </pic:pic>
+                    </a:graphicData>
+                  </a:graphic>
+                </wp:inline>
+              </w:drawing>
+            </w:r>
+          </w:p>
+        </w:tc>
+        <w:tc>
+          <w:tcPr>
+            <w:tcW w:w="6638" w:type="dxa"/>
+          </w:tcPr>
+          <w:p>
+            <w:pPr>
+              <w:jc w:val="both"/>
+            </w:pPr>
+            <w:r>
+              <w:rPr>
+                <w:noProof/>
+              </w:rPr>
+              <mc:AlternateContent>
+                <mc:Choice Requires="wps">
+                  <w:drawing>
+                    <wp:anchor distT="0" distB="0" distL="114300" distR="114300" simplePos="0" relativeHeight="251659264" behindDoc="0" locked="0" layoutInCell="1" allowOverlap="1" wp14:anchorId="0E79FCFA" wp14:editId="7AD2A5A7">
+                      <wp:simplePos x="0" y="0"/>
+                      <wp:positionH relativeFrom="column">
+                        <wp:posOffset>-1799219</wp:posOffset>
+                      </wp:positionH>
+                      <wp:positionV relativeFrom="paragraph">
+                        <wp:posOffset>678444</wp:posOffset>
+                      </wp:positionV>
+                      <wp:extent cx="5503653" cy="215049"/>
+                      <wp:effectExtent l="19050" t="19050" r="20955" b="13970"/>
+                      <wp:wrapNone/>
+                      <wp:docPr id="6" name="Rectangle 6"/>
+                      <wp:cNvGraphicFramePr/>
+                      <a:graphic xmlns:a="http://schemas.openxmlformats.org/drawingml/2006/main">
+                        <a:graphicData uri="http://schemas.microsoft.com/office/word/2010/wordprocessingShape">
+                          <wps:wsp>
+                            <wps:cNvSpPr/>
+                            <wps:spPr>
+                              <a:xfrm>
+                                <a:off x="0" y="0"/>
+                                <a:ext cx="5503653" cy="215049"/>
+                              </a:xfrm>
+                              <a:prstGeom prst="rect">
+                                <a:avLst/>
+                              </a:prstGeom>
+                              <a:noFill/>
+                              <a:ln w="28575"/>
+                            </wps:spPr>
+                            <wps:style>
+                              <a:lnRef idx="2">
+                                <a:schemeClr val="accent1">
+                                  <a:shade val="50000"/>
+                                </a:schemeClr>
+                              </a:lnRef>
+                              <a:fillRef idx="1">
+                                <a:schemeClr val="accent1"/>
+                              </a:fillRef>
+                              <a:effectRef idx="0">
+                                <a:schemeClr val="accent1"/>
+                              </a:effectRef>
+                              <a:fontRef idx="minor">
+                                <a:schemeClr val="lt1"/>
+                              </a:fontRef>
+                            </wps:style>
+                            <wps:bodyPr rot="0" spcFirstLastPara="0" vertOverflow="overflow" horzOverflow="overflow" vert="horz" wrap="square" lIns="91440" tIns="45720" rIns="91440" bIns="45720" numCol="1" spcCol="0" rtlCol="0" fromWordArt="0" anchor="ctr" anchorCtr="0" forceAA="0" compatLnSpc="1">
+                              <a:prstTxWarp prst="textNoShape">
+                                <a:avLst/>
+                              </a:prstTxWarp>
+                              <a:noAutofit/>
+                            </wps:bodyPr>
+                          </wps:wsp>
+                        </a:graphicData>
+                      </a:graphic>
+                      <wp14:sizeRelV relativeFrom="margin">
+                        <wp14:pctHeight>0</wp14:pctHeight>
+                      </wp14:sizeRelV>
+                    </wp:anchor>
+                  </w:drawing>
+                </mc:Choice>
+                <mc:Fallback>
+                  <w:pict>
+                    <v:rect w14:anchorId="73D7B9E5" id="Rectangle 6" o:spid="_x0000_s1026" style="position:absolute;margin-left:-141.65pt;margin-top:53.4pt;width:433.35pt;height:16.95pt;z-index:251659264;visibility:visible;mso-wrap-style:square;mso-height-percent:0;mso-wrap-distance-left:9pt;mso-wrap-distance-top:0;mso-wrap-distance-right:9pt;mso-wrap-distance-bottom:0;mso-position-horizontal:absolute;mso-position-horizontal-relative:text;mso-position-vertical:absolute;mso-position-vertical-relative:text;mso-height-percent:0;mso-height-relative:margin;v-text-anchor:middle" o:gfxdata="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" filled="f" strokecolor="#1f3763 [1604]" strokeweight="2.25pt"/>
+                  </w:pict>
+                </mc:Fallback>
+              </mc:AlternateContent>
+            </w:r>
+            <w:r>
+              <w:rPr>
+                <w:noProof/>
+              </w:rPr>
+              <w:drawing>
+                <wp:inline distT="0" distB="0" distL="0" distR="0" wp14:anchorId="386ED85F" wp14:editId="3F5FF10D">
+                  <wp:extent cx="3683479" cy="1746011"/>
+                  <wp:effectExtent l="0" t="0" r="0" b="6985"/>
+                  <wp:docPr id="5" name="Picture 5"/>
+                  <wp:cNvGraphicFramePr>
+                    <a:graphicFrameLocks xmlns:a="http://schemas.openxmlformats.org/drawingml/2006/main" noChangeAspect="1"/>
+                  </wp:cNvGraphicFramePr>
+                  <a:graphic xmlns:a="http://schemas.openxmlformats.org/drawingml/2006/main">
+                    <a:graphicData uri="http://schemas.openxmlformats.org/drawingml/2006/picture">
+                      <pic:pic xmlns:pic="http://schemas.openxmlformats.org/drawingml/2006/picture">
+                        <pic:nvPicPr>
+                          <pic:cNvPr id="1" name=""/>
+                          <pic:cNvPicPr/>
+                        </pic:nvPicPr>
+                        <pic:blipFill>
+                          <a:blip r:embed="rId16"/>
+                          <a:stretch>
+                            <a:fillRect/>
+                          </a:stretch>
+                        </pic:blipFill>
+                        <pic:spPr>
+                          <a:xfrm>
+                            <a:off x="0" y="0"/>
+                            <a:ext cx="3916680" cy="1856551"/>
                           </a:xfrm>
                           <a:prstGeom prst="rect">
                             <a:avLst/>
@@ -768,8 +881,6 @@
       <w:r>
         <w:t xml:space="preserve">. </w:t>
       </w:r>
-      <w:bookmarkStart w:id="0" w:name="_GoBack"/>
-      <w:bookmarkEnd w:id="0"/>
       <w:r>
         <w:t>F</w:t>
       </w:r>
@@ -804,7 +915,7 @@
         <w:t xml:space="preserve"> </w:t>
       </w:r>
       <w:r>
-        <w:t>close to</w:t>
+        <w:t>of</w:t>
       </w:r>
       <w:r>
         <w:t xml:space="preserve"> 33%</w:t>
@@ -868,10 +979,7 @@
         <w:t xml:space="preserve">f1-score: </w:t>
       </w:r>
       <w:r>
-        <w:t>6</w:t>
-      </w:r>
-      <w:r>
-        <w:t>9</w:t>
+        <w:t>70</w:t>
       </w:r>
       <w:r>
         <w:t>%)</w:t>
@@ -880,13 +988,58 @@
         <w:t xml:space="preserve">, second best results on the </w:t>
       </w:r>
       <w:r>
+        <w:t>Co</w:t>
+      </w:r>
+      <w:r>
+        <w:t>vertly Aggressive</w:t>
+      </w:r>
+      <w:r>
+        <w:t xml:space="preserve"> samples (</w:t>
+      </w:r>
+      <w:r>
+        <w:t>C</w:t>
+      </w:r>
+      <w:r>
+        <w:t xml:space="preserve">AG, </w:t>
+      </w:r>
+      <w:r>
+        <w:t xml:space="preserve">f1-score: </w:t>
+      </w:r>
+      <w:r>
+        <w:t>5</w:t>
+      </w:r>
+      <w:r>
+        <w:t>2</w:t>
+      </w:r>
+      <w:r>
+        <w:t>%)</w:t>
+      </w:r>
+      <w:r>
+        <w:t xml:space="preserve"> </w:t>
+      </w:r>
+      <w:r>
+        <w:t>and the worst results</w:t>
+      </w:r>
+      <w:r>
+        <w:t xml:space="preserve"> on the </w:t>
+      </w:r>
+      <w:r>
         <w:t>O</w:t>
       </w:r>
       <w:r>
-        <w:t>vertly Aggressive</w:t>
-      </w:r>
-      <w:r>
-        <w:t xml:space="preserve"> samples (</w:t>
+        <w:t xml:space="preserve">vertly </w:t>
+      </w:r>
+      <w:r>
+        <w:t>A</w:t>
+      </w:r>
+      <w:r>
+        <w:t>ggressive</w:t>
+      </w:r>
+      <w:r>
+        <w:t xml:space="preserve"> samples</w:t>
+      </w:r>
+      <w:r>
+        <w:t xml:space="preserve"> (</w:t>
       </w:r>
       <w:r>
         <w:t>O</w:t>
@@ -895,216 +1048,16 @@
         <w:t xml:space="preserve">AG, </w:t>
       </w:r>
       <w:r>
-        <w:t xml:space="preserve">f1-score: </w:t>
+        <w:t xml:space="preserve">f1-score of </w:t>
+      </w:r>
+      <w:r>
+        <w:t>4</w:t>
       </w:r>
       <w:r>
         <w:t>5</w:t>
       </w:r>
       <w:r>
-        <w:t>0</w:t>
-      </w:r>
-      <w:r>
-        <w:t>%)</w:t>
-      </w:r>
-      <w:r>
-        <w:t xml:space="preserve"> </w:t>
-      </w:r>
-      <w:r>
-        <w:t>and the worst results</w:t>
-      </w:r>
-      <w:r>
-        <w:t xml:space="preserve"> on the </w:t>
-      </w:r>
-      <w:r>
-        <w:t>Co</w:t>
-      </w:r>
-      <w:r>
-        <w:t xml:space="preserve">vertly </w:t>
-      </w:r>
-      <w:r>
-        <w:t>A</w:t>
-      </w:r>
-      <w:r>
-        <w:t>ggressive</w:t>
-      </w:r>
-      <w:r>
-        <w:t xml:space="preserve"> samples</w:t>
-      </w:r>
-      <w:r>
-        <w:t xml:space="preserve"> (</w:t>
-      </w:r>
-      <w:r>
-        <w:t>C</w:t>
-      </w:r>
-      <w:r>
-        <w:t xml:space="preserve">AG, </w:t>
-      </w:r>
-      <w:r>
-        <w:t xml:space="preserve">f1-score of </w:t>
-      </w:r>
-      <w:r>
-        <w:t>4</w:t>
-      </w:r>
-      <w:r>
-        <w:t>8</w:t>
-      </w:r>
-      <w:r>
         <w:t>%).</w:t>
-      </w:r>
-    </w:p>
-    <w:p>
-      <w:pPr>
-        <w:jc w:val="center"/>
-      </w:pPr>
-      <w:r>
-        <w:rPr>
-          <w:noProof/>
-        </w:rPr>
-        <w:lastRenderedPageBreak/>
-        <w:drawing>
-          <wp:inline distT="0" distB="0" distL="0" distR="0" wp14:anchorId="6E0A8DF1" wp14:editId="33A784F6">
-            <wp:extent cx="3586133" cy="3099443"/>
-            <wp:effectExtent l="0" t="0" r="0" b="5715"/>
-            <wp:docPr id="19" name="Picture 19"/>
-            <wp:cNvGraphicFramePr>
-              <a:graphicFrameLocks xmlns:a="http://schemas.openxmlformats.org/drawingml/2006/main" noChangeAspect="1"/>
-            </wp:cNvGraphicFramePr>
-            <a:graphic xmlns:a="http://schemas.openxmlformats.org/drawingml/2006/main">
-              <a:graphicData uri="http://schemas.openxmlformats.org/drawingml/2006/picture">
-                <pic:pic xmlns:pic="http://schemas.openxmlformats.org/drawingml/2006/picture">
-                  <pic:nvPicPr>
-                    <pic:cNvPr id="1" name=""/>
-                    <pic:cNvPicPr/>
-                  </pic:nvPicPr>
-                  <pic:blipFill>
-                    <a:blip r:embed="rId16"/>
-                    <a:stretch>
-                      <a:fillRect/>
-                    </a:stretch>
-                  </pic:blipFill>
-                  <pic:spPr>
-                    <a:xfrm>
-                      <a:off x="0" y="0"/>
-                      <a:ext cx="3620983" cy="3129563"/>
-                    </a:xfrm>
-                    <a:prstGeom prst="rect">
-                      <a:avLst/>
-                    </a:prstGeom>
-                  </pic:spPr>
-                </pic:pic>
-              </a:graphicData>
-            </a:graphic>
-          </wp:inline>
-        </w:drawing>
-      </w:r>
-    </w:p>
-    <w:p>
-      <w:pPr>
-        <w:jc w:val="center"/>
-      </w:pPr>
-    </w:p>
-    <w:p>
-      <w:r>
-        <w:t>The confusion matrix</w:t>
-      </w:r>
-      <w:r>
-        <w:t xml:space="preserve"> </w:t>
-      </w:r>
-      <w:r>
-        <w:t xml:space="preserve">illustrates this in more </w:t>
-      </w:r>
-      <w:r>
-        <w:t>detail</w:t>
-      </w:r>
-      <w:r>
-        <w:t>.</w:t>
-      </w:r>
-      <w:r>
-        <w:t xml:space="preserve"> Of the </w:t>
-      </w:r>
-      <w:r>
-        <w:t>10</w:t>
-      </w:r>
-      <w:r>
-        <w:t>41</w:t>
-      </w:r>
-      <w:r>
-        <w:t xml:space="preserve"> </w:t>
-      </w:r>
-      <w:r>
-        <w:t>NAG</w:t>
-      </w:r>
-      <w:r>
-        <w:t xml:space="preserve"> samples, only </w:t>
-      </w:r>
-      <w:r>
-        <w:t>48</w:t>
-      </w:r>
-      <w:r>
-        <w:t xml:space="preserve"> of them were incorrectly predicted </w:t>
-      </w:r>
-      <w:r>
-        <w:t>as being OAG</w:t>
-      </w:r>
-      <w:r>
-        <w:t xml:space="preserve">, while </w:t>
-      </w:r>
-      <w:r>
-        <w:t>277</w:t>
-      </w:r>
-      <w:r>
-        <w:t xml:space="preserve"> were </w:t>
-      </w:r>
-      <w:r>
-        <w:t xml:space="preserve">incorrectly </w:t>
-      </w:r>
-      <w:r>
-        <w:t xml:space="preserve">predicted </w:t>
-      </w:r>
-      <w:r>
-        <w:t>as being CAG</w:t>
-      </w:r>
-      <w:r>
-        <w:t xml:space="preserve">. Of the </w:t>
-      </w:r>
-      <w:r>
-        <w:t>542</w:t>
-      </w:r>
-      <w:r>
-        <w:t xml:space="preserve"> </w:t>
-      </w:r>
-      <w:r>
-        <w:t>OAG</w:t>
-      </w:r>
-      <w:r>
-        <w:t xml:space="preserve"> samples only </w:t>
-      </w:r>
-      <w:r>
-        <w:t>71</w:t>
-      </w:r>
-      <w:r>
-        <w:t xml:space="preserve"> of them were incorrectly predicted as </w:t>
-      </w:r>
-      <w:r>
-        <w:t>being NAG</w:t>
-      </w:r>
-      <w:r>
-        <w:t>,</w:t>
-      </w:r>
-      <w:r>
-        <w:t xml:space="preserve"> while </w:t>
-      </w:r>
-      <w:r>
-        <w:t>229</w:t>
-      </w:r>
-      <w:r>
-        <w:t xml:space="preserve"> of them were incorrectly predicted as being </w:t>
-      </w:r>
-      <w:r>
-        <w:t>CAG</w:t>
-      </w:r>
-      <w:r>
-        <w:t>. Clearly the main difficulty the model had is in differentiating covertly aggressive comments from non or overtly aggressive comments.</w:t>
       </w:r>
     </w:p>
     <w:p>
@@ -1116,10 +1069,10 @@
           <w:noProof/>
         </w:rPr>
         <w:drawing>
-          <wp:inline distT="0" distB="0" distL="0" distR="0" wp14:anchorId="4D100B8A" wp14:editId="7B979727">
-            <wp:extent cx="1657350" cy="904875"/>
-            <wp:effectExtent l="0" t="0" r="0" b="9525"/>
-            <wp:docPr id="20" name="Picture 20"/>
+          <wp:inline distT="0" distB="0" distL="0" distR="0" wp14:anchorId="67FECC6F" wp14:editId="4A33D837">
+            <wp:extent cx="2932981" cy="2501257"/>
+            <wp:effectExtent l="0" t="0" r="1270" b="0"/>
+            <wp:docPr id="8" name="Picture 8"/>
             <wp:cNvGraphicFramePr>
               <a:graphicFrameLocks xmlns:a="http://schemas.openxmlformats.org/drawingml/2006/main" noChangeAspect="1"/>
             </wp:cNvGraphicFramePr>
@@ -1139,7 +1092,7 @@
                   <pic:spPr>
                     <a:xfrm>
                       <a:off x="0" y="0"/>
-                      <a:ext cx="1657350" cy="904875"/>
+                      <a:ext cx="2956381" cy="2521213"/>
                     </a:xfrm>
                     <a:prstGeom prst="rect">
                       <a:avLst/>
@@ -1154,6 +1107,206 @@
     </w:p>
     <w:p>
       <w:r>
+        <w:t>The confusion matrix</w:t>
+      </w:r>
+      <w:r>
+        <w:t xml:space="preserve"> </w:t>
+      </w:r>
+      <w:r>
+        <w:t>provides</w:t>
+      </w:r>
+      <w:r>
+        <w:t xml:space="preserve"> more </w:t>
+      </w:r>
+      <w:r>
+        <w:t>detail</w:t>
+      </w:r>
+      <w:r>
+        <w:t>:</w:t>
+      </w:r>
+    </w:p>
+    <w:p>
+      <w:pPr>
+        <w:jc w:val="center"/>
+      </w:pPr>
+      <w:r>
+        <w:rPr>
+          <w:noProof/>
+        </w:rPr>
+        <w:drawing>
+          <wp:inline distT="0" distB="0" distL="0" distR="0" wp14:anchorId="50A17A0E" wp14:editId="5DD43ACF">
+            <wp:extent cx="1337094" cy="756413"/>
+            <wp:effectExtent l="0" t="0" r="0" b="5715"/>
+            <wp:docPr id="9" name="Picture 9"/>
+            <wp:cNvGraphicFramePr>
+              <a:graphicFrameLocks xmlns:a="http://schemas.openxmlformats.org/drawingml/2006/main" noChangeAspect="1"/>
+            </wp:cNvGraphicFramePr>
+            <a:graphic xmlns:a="http://schemas.openxmlformats.org/drawingml/2006/main">
+              <a:graphicData uri="http://schemas.openxmlformats.org/drawingml/2006/picture">
+                <pic:pic xmlns:pic="http://schemas.openxmlformats.org/drawingml/2006/picture">
+                  <pic:nvPicPr>
+                    <pic:cNvPr id="1" name=""/>
+                    <pic:cNvPicPr/>
+                  </pic:nvPicPr>
+                  <pic:blipFill>
+                    <a:blip r:embed="rId18"/>
+                    <a:stretch>
+                      <a:fillRect/>
+                    </a:stretch>
+                  </pic:blipFill>
+                  <pic:spPr>
+                    <a:xfrm>
+                      <a:off x="0" y="0"/>
+                      <a:ext cx="1363812" cy="771528"/>
+                    </a:xfrm>
+                    <a:prstGeom prst="rect">
+                      <a:avLst/>
+                    </a:prstGeom>
+                  </pic:spPr>
+                </pic:pic>
+              </a:graphicData>
+            </a:graphic>
+          </wp:inline>
+        </w:drawing>
+      </w:r>
+    </w:p>
+    <w:p>
+      <w:pPr>
+        <w:pStyle w:val="ListParagraph"/>
+        <w:numPr>
+          <w:ilvl w:val="0"/>
+          <w:numId w:val="2"/>
+        </w:numPr>
+      </w:pPr>
+      <w:r>
+        <w:t>Of the 817 CAG samples, 228 were incorrectly predicted as being NAG while 114 were incorrectly predicted as being OAG</w:t>
+      </w:r>
+    </w:p>
+    <w:p>
+      <w:pPr>
+        <w:pStyle w:val="ListParagraph"/>
+        <w:numPr>
+          <w:ilvl w:val="0"/>
+          <w:numId w:val="2"/>
+        </w:numPr>
+      </w:pPr>
+      <w:r>
+        <w:t xml:space="preserve">Of the </w:t>
+      </w:r>
+      <w:r>
+        <w:t>10</w:t>
+      </w:r>
+      <w:r>
+        <w:t>41</w:t>
+      </w:r>
+      <w:r>
+        <w:t xml:space="preserve"> </w:t>
+      </w:r>
+      <w:r>
+        <w:t>NAG</w:t>
+      </w:r>
+      <w:r>
+        <w:t xml:space="preserve"> samples, only </w:t>
+      </w:r>
+      <w:r>
+        <w:t>39</w:t>
+      </w:r>
+      <w:r>
+        <w:t xml:space="preserve"> of them were incorrectly predicted </w:t>
+      </w:r>
+      <w:r>
+        <w:t>as being OAG</w:t>
+      </w:r>
+      <w:r>
+        <w:t xml:space="preserve">, while </w:t>
+      </w:r>
+      <w:r>
+        <w:t>281</w:t>
+      </w:r>
+      <w:r>
+        <w:t xml:space="preserve"> were </w:t>
+      </w:r>
+      <w:r>
+        <w:t xml:space="preserve">incorrectly </w:t>
+      </w:r>
+      <w:r>
+        <w:t xml:space="preserve">predicted </w:t>
+      </w:r>
+      <w:r>
+        <w:t>as being CAG</w:t>
+      </w:r>
+      <w:r>
+        <w:t xml:space="preserve">. </w:t>
+      </w:r>
+    </w:p>
+    <w:p>
+      <w:pPr>
+        <w:pStyle w:val="ListParagraph"/>
+        <w:numPr>
+          <w:ilvl w:val="0"/>
+          <w:numId w:val="2"/>
+        </w:numPr>
+      </w:pPr>
+      <w:r>
+        <w:t xml:space="preserve">Of the </w:t>
+      </w:r>
+      <w:r>
+        <w:t>542</w:t>
+      </w:r>
+      <w:r>
+        <w:t xml:space="preserve"> </w:t>
+      </w:r>
+      <w:r>
+        <w:t>OAG</w:t>
+      </w:r>
+      <w:r>
+        <w:t xml:space="preserve"> samples only </w:t>
+      </w:r>
+      <w:r>
+        <w:t>7</w:t>
+      </w:r>
+      <w:r>
+        <w:t>8</w:t>
+      </w:r>
+      <w:r>
+        <w:t xml:space="preserve"> of them were incorrectly predicted as </w:t>
+      </w:r>
+      <w:r>
+        <w:t>being NAG</w:t>
+      </w:r>
+      <w:r>
+        <w:t>,</w:t>
+      </w:r>
+      <w:r>
+        <w:t xml:space="preserve"> while </w:t>
+      </w:r>
+      <w:r>
+        <w:t>265</w:t>
+      </w:r>
+      <w:r>
+        <w:t xml:space="preserve"> of them were incorrectly predicted as being </w:t>
+      </w:r>
+      <w:r>
+        <w:t>CAG</w:t>
+      </w:r>
+      <w:r>
+        <w:t xml:space="preserve">. </w:t>
+      </w:r>
+    </w:p>
+    <w:p>
+      <w:r>
+        <w:t xml:space="preserve">The model </w:t>
+      </w:r>
+      <w:r>
+        <w:t xml:space="preserve">clearly </w:t>
+      </w:r>
+      <w:r>
+        <w:t xml:space="preserve">has some difficulty </w:t>
+      </w:r>
+      <w:r>
+        <w:t xml:space="preserve">differentiating overt aggression from covert aggression. Also, for non-aggressive comments the model is much more likely to mis-label them as covertly aggressive than overtly aggressive. </w:t>
+      </w:r>
+      <w:r>
         <w:t xml:space="preserve">This is </w:t>
       </w:r>
       <w:proofErr w:type="spellStart"/>
@@ -1162,13 +1315,15 @@
       </w:r>
       <w:proofErr w:type="spellEnd"/>
       <w:r>
-        <w:t xml:space="preserve"> with our understanding of the labels – covertly aggressive text </w:t>
-      </w:r>
-      <w:r>
-        <w:t>would be more difficult even for a human to identify.</w:t>
+        <w:t xml:space="preserve"> with our understanding of the labels – covert</w:t>
+      </w:r>
+      <w:r>
+        <w:t xml:space="preserve"> aggression is a subtle concept even for a human to understand in some cases</w:t>
+      </w:r>
+      <w:r>
+        <w:t>.</w:t>
       </w:r>
     </w:p>
-    <w:p/>
     <w:p>
       <w:pPr>
         <w:jc w:val="center"/>
@@ -1187,9 +1342,9 @@
 <file path=word/numbering.xml><?xml version="1.0" encoding="utf-8"?>
 <w:numbering xmlns:wpc="http://schemas.microsoft.com/office/word/2010/wordprocessingCanvas" xmlns:cx="http://schemas.microsoft.com/office/drawing/2014/chartex" xmlns:cx1="http://schemas.microsoft.com/office/drawing/2015/9/8/chartex" xmlns:cx2="http://schemas.microsoft.com/office/drawing/2015/10/21/chartex" xmlns:cx3="http://schemas.microsoft.com/office/drawing/2016/5/9/chartex" xmlns:cx4="http://schemas.microsoft.com/office/drawing/2016/5/10/chartex" xmlns:cx5="http://schemas.microsoft.com/office/drawing/2016/5/11/chartex" xmlns:cx6="http://schemas.microsoft.com/office/drawing/2016/5/12/chartex" xmlns:cx7="http://schemas.microsoft.com/office/drawing/2016/5/13/chartex" xmlns:cx8="http://schemas.microsoft.com/office/drawing/2016/5/14/chartex" xmlns:mc="http://schemas.openxmlformats.org/markup-compatibility/2006" xmlns:aink="http://schemas.microsoft.com/office/drawing/2016/ink" xmlns:am3d="http://schemas.microsoft.com/office/drawing/2017/model3d" xmlns:o="urn:schemas-microsoft-com:office:office" xmlns:r="http://schemas.openxmlformats.org/officeDocument/2006/relationships" xmlns:m="http://schemas.openxmlformats.org/officeDocument/2006/math" xmlns:v="urn:schemas-microsoft-com:vml" xmlns:wp14="http://schemas.microsoft.com/office/word/2010/wordprocessingDrawing" xmlns:wp="http://schemas.openxmlformats.org/drawingml/2006/wordprocessingDrawing" xmlns:w10="urn:schemas-microsoft-com:office:word" xmlns:w="http://schemas.openxmlformats.org/wordprocessingml/2006/main" xmlns:w14="http://schemas.microsoft.com/office/word/2010/wordml" xmlns:w15="http://schemas.microsoft.com/office/word/2012/wordml" xmlns:w16cid="http://schemas.microsoft.com/office/word/2016/wordml/cid" xmlns:w16se="http://schemas.microsoft.com/office/word/2015/wordml/symex" xmlns:wpg="http://schemas.microsoft.com/office/word/2010/wordprocessingGroup" xmlns:wpi="http://schemas.microsoft.com/office/word/2010/wordprocessingInk" xmlns:wne="http://schemas.microsoft.com/office/word/2006/wordml" xmlns:wps="http://schemas.microsoft.com/office/word/2010/wordprocessingShape" mc:Ignorable="w14 w15 w16se w16cid wp14">
   <w:abstractNum w:abstractNumId="0" w15:restartNumberingAfterBreak="0">
-    <w:nsid w:val="4F7A345A"/>
+    <w:nsid w:val="35025307"/>
     <w:multiLevelType w:val="hybridMultilevel"/>
-    <w:tmpl w:val="22569A76"/>
+    <w:tmpl w:val="FFD0838A"/>
     <w:lvl w:ilvl="0" w:tplc="18090001">
       <w:start w:val="1"/>
       <w:numFmt w:val="bullet"/>
@@ -1299,7 +1454,123 @@
       </w:rPr>
     </w:lvl>
   </w:abstractNum>
+  <w:abstractNum w:abstractNumId="1" w15:restartNumberingAfterBreak="0">
+    <w:nsid w:val="4F7A345A"/>
+    <w:multiLevelType w:val="hybridMultilevel"/>
+    <w:tmpl w:val="22569A76"/>
+    <w:lvl w:ilvl="0" w:tplc="18090001">
+      <w:start w:val="1"/>
+      <w:numFmt w:val="bullet"/>
+      <w:lvlText w:val=""/>
+      <w:lvlJc w:val="left"/>
+      <w:pPr>
+        <w:ind w:left="720" w:hanging="360"/>
+      </w:pPr>
+      <w:rPr>
+        <w:rFonts w:ascii="Symbol" w:hAnsi="Symbol" w:hint="default"/>
+      </w:rPr>
+    </w:lvl>
+    <w:lvl w:ilvl="1" w:tplc="18090003" w:tentative="1">
+      <w:start w:val="1"/>
+      <w:numFmt w:val="bullet"/>
+      <w:lvlText w:val="o"/>
+      <w:lvlJc w:val="left"/>
+      <w:pPr>
+        <w:ind w:left="1440" w:hanging="360"/>
+      </w:pPr>
+      <w:rPr>
+        <w:rFonts w:ascii="Courier New" w:hAnsi="Courier New" w:cs="Courier New" w:hint="default"/>
+      </w:rPr>
+    </w:lvl>
+    <w:lvl w:ilvl="2" w:tplc="18090005" w:tentative="1">
+      <w:start w:val="1"/>
+      <w:numFmt w:val="bullet"/>
+      <w:lvlText w:val=""/>
+      <w:lvlJc w:val="left"/>
+      <w:pPr>
+        <w:ind w:left="2160" w:hanging="360"/>
+      </w:pPr>
+      <w:rPr>
+        <w:rFonts w:ascii="Wingdings" w:hAnsi="Wingdings" w:hint="default"/>
+      </w:rPr>
+    </w:lvl>
+    <w:lvl w:ilvl="3" w:tplc="18090001" w:tentative="1">
+      <w:start w:val="1"/>
+      <w:numFmt w:val="bullet"/>
+      <w:lvlText w:val=""/>
+      <w:lvlJc w:val="left"/>
+      <w:pPr>
+        <w:ind w:left="2880" w:hanging="360"/>
+      </w:pPr>
+      <w:rPr>
+        <w:rFonts w:ascii="Symbol" w:hAnsi="Symbol" w:hint="default"/>
+      </w:rPr>
+    </w:lvl>
+    <w:lvl w:ilvl="4" w:tplc="18090003" w:tentative="1">
+      <w:start w:val="1"/>
+      <w:numFmt w:val="bullet"/>
+      <w:lvlText w:val="o"/>
+      <w:lvlJc w:val="left"/>
+      <w:pPr>
+        <w:ind w:left="3600" w:hanging="360"/>
+      </w:pPr>
+      <w:rPr>
+        <w:rFonts w:ascii="Courier New" w:hAnsi="Courier New" w:cs="Courier New" w:hint="default"/>
+      </w:rPr>
+    </w:lvl>
+    <w:lvl w:ilvl="5" w:tplc="18090005" w:tentative="1">
+      <w:start w:val="1"/>
+      <w:numFmt w:val="bullet"/>
+      <w:lvlText w:val=""/>
+      <w:lvlJc w:val="left"/>
+      <w:pPr>
+        <w:ind w:left="4320" w:hanging="360"/>
+      </w:pPr>
+      <w:rPr>
+        <w:rFonts w:ascii="Wingdings" w:hAnsi="Wingdings" w:hint="default"/>
+      </w:rPr>
+    </w:lvl>
+    <w:lvl w:ilvl="6" w:tplc="18090001" w:tentative="1">
+      <w:start w:val="1"/>
+      <w:numFmt w:val="bullet"/>
+      <w:lvlText w:val=""/>
+      <w:lvlJc w:val="left"/>
+      <w:pPr>
+        <w:ind w:left="5040" w:hanging="360"/>
+      </w:pPr>
+      <w:rPr>
+        <w:rFonts w:ascii="Symbol" w:hAnsi="Symbol" w:hint="default"/>
+      </w:rPr>
+    </w:lvl>
+    <w:lvl w:ilvl="7" w:tplc="18090003" w:tentative="1">
+      <w:start w:val="1"/>
+      <w:numFmt w:val="bullet"/>
+      <w:lvlText w:val="o"/>
+      <w:lvlJc w:val="left"/>
+      <w:pPr>
+        <w:ind w:left="5760" w:hanging="360"/>
+      </w:pPr>
+      <w:rPr>
+        <w:rFonts w:ascii="Courier New" w:hAnsi="Courier New" w:cs="Courier New" w:hint="default"/>
+      </w:rPr>
+    </w:lvl>
+    <w:lvl w:ilvl="8" w:tplc="18090005" w:tentative="1">
+      <w:start w:val="1"/>
+      <w:numFmt w:val="bullet"/>
+      <w:lvlText w:val=""/>
+      <w:lvlJc w:val="left"/>
+      <w:pPr>
+        <w:ind w:left="6480" w:hanging="360"/>
+      </w:pPr>
+      <w:rPr>
+        <w:rFonts w:ascii="Wingdings" w:hAnsi="Wingdings" w:hint="default"/>
+      </w:rPr>
+    </w:lvl>
+  </w:abstractNum>
   <w:num w:numId="1">
+    <w:abstractNumId w:val="1"/>
+  </w:num>
+  <w:num w:numId="2">
     <w:abstractNumId w:val="0"/>
   </w:num>
 </w:numbering>
@@ -1428,6 +1699,7 @@
     <w:lsdException w:name="HTML Sample" w:semiHidden="1" w:unhideWhenUsed="1"/>
     <w:lsdException w:name="HTML Typewriter" w:semiHidden="1" w:unhideWhenUsed="1"/>
     <w:lsdException w:name="HTML Variable" w:semiHidden="1" w:unhideWhenUsed="1"/>
+    <w:lsdException w:name="Normal Table" w:semiHidden="1" w:unhideWhenUsed="1"/>
     <w:lsdException w:name="annotation subject" w:semiHidden="1" w:unhideWhenUsed="1"/>
     <w:lsdException w:name="No List" w:semiHidden="1" w:unhideWhenUsed="1"/>
     <w:lsdException w:name="Outline List 1" w:semiHidden="1" w:unhideWhenUsed="1"/>
@@ -1474,8 +1746,10 @@
     <w:lsdException w:name="Table Subtle 2" w:semiHidden="1" w:unhideWhenUsed="1"/>
     <w:lsdException w:name="Table Web 1" w:semiHidden="1" w:unhideWhenUsed="1"/>
     <w:lsdException w:name="Table Web 2" w:semiHidden="1" w:unhideWhenUsed="1"/>
+    <w:lsdException w:name="Table Web 3" w:semiHidden="1" w:unhideWhenUsed="1"/>
     <w:lsdException w:name="Balloon Text" w:semiHidden="1" w:unhideWhenUsed="1"/>
     <w:lsdException w:name="Table Grid" w:uiPriority="39"/>
+    <w:lsdException w:name="Table Theme" w:semiHidden="1" w:unhideWhenUsed="1"/>
     <w:lsdException w:name="Placeholder Text" w:semiHidden="1"/>
     <w:lsdException w:name="No Spacing" w:uiPriority="1" w:qFormat="1"/>
     <w:lsdException w:name="Light Shading" w:uiPriority="60"/>
@@ -1747,6 +2021,7 @@
   <w:style w:type="character" w:default="1" w:styleId="DefaultParagraphFont">
     <w:name w:val="Default Paragraph Font"/>
     <w:uiPriority w:val="1"/>
+    <w:semiHidden/>
     <w:unhideWhenUsed/>
   </w:style>
   <w:style w:type="table" w:default="1" w:styleId="TableNormal">
@@ -2148,6 +2423,21 @@
 </file>
 
 <file path=customXml/item1.xml><?xml version="1.0" encoding="utf-8"?>
+<p:properties xmlns:p="http://schemas.microsoft.com/office/2006/metadata/properties" xmlns:xsi="http://www.w3.org/2001/XMLSchema-instance" xmlns:pc="http://schemas.microsoft.com/office/infopath/2007/PartnerControls">
+  <documentManagement/>
+</p:properties>
+</file>
+
+<file path=customXml/item2.xml><?xml version="1.0" encoding="utf-8"?>
+<?mso-contentType ?>
+<FormTemplates xmlns="http://schemas.microsoft.com/sharepoint/v3/contenttype/forms">
+  <Display>DocumentLibraryForm</Display>
+  <Edit>DocumentLibraryForm</Edit>
+  <New>DocumentLibraryForm</New>
+</FormTemplates>
+</file>
+
+<file path=customXml/item3.xml><?xml version="1.0" encoding="utf-8"?>
 <ct:contentTypeSchema xmlns:ct="http://schemas.microsoft.com/office/2006/metadata/contentType" xmlns:ma="http://schemas.microsoft.com/office/2006/metadata/properties/metaAttributes" ct:_="" ma:_="" ma:contentTypeName="Document" ma:contentTypeID="0x010100094F3ECC3101F94CA5378CA3B6BDFBC8" ma:contentTypeVersion="2" ma:contentTypeDescription="Create a new document." ma:contentTypeScope="" ma:versionID="501598b3c92bacda9cbdb14211084a8e">
   <xsd:schema xmlns:xsd="http://www.w3.org/2001/XMLSchema" xmlns:xs="http://www.w3.org/2001/XMLSchema" xmlns:p="http://schemas.microsoft.com/office/2006/metadata/properties" xmlns:ns3="292d26df-bb38-4049-b6a8-318c56da4d22" targetNamespace="http://schemas.microsoft.com/office/2006/metadata/properties" ma:root="true" ma:fieldsID="20a65961b53e6626c07bd4fe9a5e1536" ns3:_="">
     <xsd:import namespace="292d26df-bb38-4049-b6a8-318c56da4d22"/>
@@ -2279,22 +2569,24 @@
 </ct:contentTypeSchema>
 </file>
 
-<file path=customXml/item2.xml><?xml version="1.0" encoding="utf-8"?>
-<?mso-contentType ?>
-<FormTemplates xmlns="http://schemas.microsoft.com/sharepoint/v3/contenttype/forms">
-  <Display>DocumentLibraryForm</Display>
-  <Edit>DocumentLibraryForm</Edit>
-  <New>DocumentLibraryForm</New>
-</FormTemplates>
+<file path=customXml/itemProps1.xml><?xml version="1.0" encoding="utf-8"?>
+<ds:datastoreItem xmlns:ds="http://schemas.openxmlformats.org/officeDocument/2006/customXml" ds:itemID="{F6664706-BF53-44C1-A13F-362076D545BF}">
+  <ds:schemaRefs>
+    <ds:schemaRef ds:uri="http://schemas.microsoft.com/office/2006/metadata/properties"/>
+    <ds:schemaRef ds:uri="http://schemas.microsoft.com/office/infopath/2007/PartnerControls"/>
+  </ds:schemaRefs>
+</ds:datastoreItem>
 </file>
 
-<file path=customXml/item3.xml><?xml version="1.0" encoding="utf-8"?>
-<p:properties xmlns:p="http://schemas.microsoft.com/office/2006/metadata/properties" xmlns:xsi="http://www.w3.org/2001/XMLSchema-instance" xmlns:pc="http://schemas.microsoft.com/office/infopath/2007/PartnerControls">
-  <documentManagement/>
-</p:properties>
+<file path=customXml/itemProps2.xml><?xml version="1.0" encoding="utf-8"?>
+<ds:datastoreItem xmlns:ds="http://schemas.openxmlformats.org/officeDocument/2006/customXml" ds:itemID="{CA1D52FC-002C-474B-8368-4B1C07BAA987}">
+  <ds:schemaRefs>
+    <ds:schemaRef ds:uri="http://schemas.microsoft.com/sharepoint/v3/contenttype/forms"/>
+  </ds:schemaRefs>
+</ds:datastoreItem>
 </file>
 
-<file path=customXml/itemProps1.xml><?xml version="1.0" encoding="utf-8"?>
+<file path=customXml/itemProps3.xml><?xml version="1.0" encoding="utf-8"?>
 <ds:datastoreItem xmlns:ds="http://schemas.openxmlformats.org/officeDocument/2006/customXml" ds:itemID="{5B9DB43E-543B-4F83-8877-2D214ED56644}">
   <ds:schemaRefs>
     <ds:schemaRef ds:uri="http://schemas.microsoft.com/office/2006/metadata/contentType"/>
@@ -2310,28 +2602,4 @@
     <ds:schemaRef ds:uri="http://schemas.microsoft.com/internal/obd"/>
   </ds:schemaRefs>
 </ds:datastoreItem>
-</file>
-
-<file path=customXml/itemProps2.xml><?xml version="1.0" encoding="utf-8"?>
-<ds:datastoreItem xmlns:ds="http://schemas.openxmlformats.org/officeDocument/2006/customXml" ds:itemID="{CA1D52FC-002C-474B-8368-4B1C07BAA987}">
-  <ds:schemaRefs>
-    <ds:schemaRef ds:uri="http://schemas.microsoft.com/sharepoint/v3/contenttype/forms"/>
-  </ds:schemaRefs>
-</ds:datastoreItem>
-</file>
-
-<file path=customXml/itemProps3.xml><?xml version="1.0" encoding="utf-8"?>
-<ds:datastoreItem xmlns:ds="http://schemas.openxmlformats.org/officeDocument/2006/customXml" ds:itemID="{F6664706-BF53-44C1-A13F-362076D545BF}">
-  <ds:schemaRefs>
-    <ds:schemaRef ds:uri="http://purl.org/dc/terms/"/>
-    <ds:schemaRef ds:uri="http://schemas.microsoft.com/office/2006/documentManagement/types"/>
-    <ds:schemaRef ds:uri="292d26df-bb38-4049-b6a8-318c56da4d22"/>
-    <ds:schemaRef ds:uri="http://purl.org/dc/elements/1.1/"/>
-    <ds:schemaRef ds:uri="http://purl.org/dc/dcmitype/"/>
-    <ds:schemaRef ds:uri="http://www.w3.org/XML/1998/namespace"/>
-    <ds:schemaRef ds:uri="http://schemas.microsoft.com/office/infopath/2007/PartnerControls"/>
-    <ds:schemaRef ds:uri="http://schemas.openxmlformats.org/package/2006/metadata/core-properties"/>
-    <ds:schemaRef ds:uri="http://schemas.microsoft.com/office/2006/metadata/properties"/>
-  </ds:schemaRefs>
-</ds:datastoreItem>
 </file>
</xml_diff>